<commit_message>
finished General Limitations and Strengths section
</commit_message>
<xml_diff>
--- a/70 Review.docx
+++ b/70 Review.docx
@@ -39,29 +39,34 @@
         <w:spacing w:line="360" w:lineRule="auto"/>
         <w:rPr>
           <w:rFonts w:ascii="Arial" w:hAnsi="Arial" w:cs="Arial"/>
-        </w:rPr>
-      </w:pPr>
-      <w:r>
-        <w:rPr>
-          <w:rFonts w:ascii="Arial" w:hAnsi="Arial" w:cs="Arial"/>
+          <w:color w:val="FF0000"/>
+        </w:rPr>
+      </w:pPr>
+      <w:r>
+        <w:rPr>
+          <w:rFonts w:ascii="Arial" w:hAnsi="Arial" w:cs="Arial"/>
+          <w:color w:val="FF0000"/>
         </w:rPr>
         <w:t>Using ML &amp; DL to be able to filter malicious websites.</w:t>
       </w:r>
       <w:r>
         <w:rPr>
           <w:rFonts w:ascii="Arial" w:hAnsi="Arial" w:cs="Arial"/>
+          <w:color w:val="FF0000"/>
         </w:rPr>
         <w:t xml:space="preserve"> Feature Engineering is creating new features from existing ones to improve the </w:t>
       </w:r>
       <w:r>
         <w:rPr>
           <w:rFonts w:ascii="Arial" w:hAnsi="Arial" w:cs="Arial"/>
+          <w:color w:val="FF0000"/>
         </w:rPr>
         <w:t>model’s</w:t>
       </w:r>
       <w:r>
         <w:rPr>
           <w:rFonts w:ascii="Arial" w:hAnsi="Arial" w:cs="Arial"/>
+          <w:color w:val="FF0000"/>
         </w:rPr>
         <w:t xml:space="preserve"> performance.</w:t>
       </w:r>
@@ -71,11 +76,13 @@
         <w:spacing w:line="360" w:lineRule="auto"/>
         <w:rPr>
           <w:rFonts w:ascii="Arial" w:hAnsi="Arial" w:cs="Arial"/>
-        </w:rPr>
-      </w:pPr>
-      <w:r>
-        <w:rPr>
-          <w:rFonts w:ascii="Arial" w:hAnsi="Arial" w:cs="Arial"/>
+          <w:color w:val="FF0000"/>
+        </w:rPr>
+      </w:pPr>
+      <w:r>
+        <w:rPr>
+          <w:rFonts w:ascii="Arial" w:hAnsi="Arial" w:cs="Arial"/>
+          <w:color w:val="FF0000"/>
         </w:rPr>
         <w:t>Detecting malicious websites using the URL’s and content.</w:t>
       </w:r>
@@ -85,19 +92,15 @@
         <w:spacing w:line="360" w:lineRule="auto"/>
         <w:rPr>
           <w:rFonts w:ascii="Arial" w:hAnsi="Arial" w:cs="Arial"/>
-        </w:rPr>
-      </w:pPr>
-      <w:r>
-        <w:rPr>
-          <w:rFonts w:ascii="Arial" w:hAnsi="Arial" w:cs="Arial"/>
-        </w:rPr>
-        <w:t xml:space="preserve">Combining </w:t>
-      </w:r>
-      <w:r>
-        <w:rPr>
-          <w:rFonts w:ascii="Arial" w:hAnsi="Arial" w:cs="Arial"/>
-        </w:rPr>
-        <w:t>conventional feature engineering techniques with ML/DL algorithms</w:t>
+          <w:color w:val="FF0000"/>
+        </w:rPr>
+      </w:pPr>
+      <w:r>
+        <w:rPr>
+          <w:rFonts w:ascii="Arial" w:hAnsi="Arial" w:cs="Arial"/>
+          <w:color w:val="FF0000"/>
+        </w:rPr>
+        <w:t>Combining conventional feature engineering techniques with ML/DL algorithms</w:t>
       </w:r>
     </w:p>
     <w:p>
@@ -123,7 +126,19 @@
         <w:rPr>
           <w:rFonts w:ascii="Arial" w:hAnsi="Arial" w:cs="Arial"/>
         </w:rPr>
-        <w:t xml:space="preserve"> due to the increased use of the internet. An example is the manipulati</w:t>
+        <w:t xml:space="preserve"> due to </w:t>
+      </w:r>
+      <w:r>
+        <w:rPr>
+          <w:rFonts w:ascii="Arial" w:hAnsi="Arial" w:cs="Arial"/>
+        </w:rPr>
+        <w:t>an</w:t>
+      </w:r>
+      <w:r>
+        <w:rPr>
+          <w:rFonts w:ascii="Arial" w:hAnsi="Arial" w:cs="Arial"/>
+        </w:rPr>
+        <w:t xml:space="preserve"> increased use of the internet. An example is the manipulati</w:t>
       </w:r>
       <w:r>
         <w:rPr>
@@ -171,40 +186,31 @@
         <w:rPr>
           <w:rFonts w:ascii="Arial" w:hAnsi="Arial" w:cs="Arial"/>
         </w:rPr>
-        <w:t xml:space="preserve"> data and economic losses. Several methods have been used to ensure secure internet surfing such as blacklisting feature extraction and machine learning techniques. The </w:t>
-      </w:r>
-      <w:r>
-        <w:rPr>
-          <w:rFonts w:ascii="Arial" w:hAnsi="Arial" w:cs="Arial"/>
-        </w:rPr>
-        <w:t>problem with using these techniques when used independently from each other is that they may fail to detect newly created or changing URLs. The proposed method in this research is to develop an algorithm based on combining feature engineering with Deep Learning (DL) techniques to detect malicious URLs.</w:t>
-      </w:r>
-    </w:p>
-    <w:p>
-      <w:pPr>
-        <w:spacing w:line="360" w:lineRule="auto"/>
-        <w:rPr>
-          <w:rFonts w:ascii="Arial" w:hAnsi="Arial" w:cs="Arial"/>
-        </w:rPr>
-      </w:pPr>
-      <w:r>
-        <w:rPr>
-          <w:rFonts w:ascii="Arial" w:hAnsi="Arial" w:cs="Arial"/>
-          <w:color w:val="FF0000"/>
-        </w:rPr>
-        <w:t>Proposed research method</w:t>
-      </w:r>
-      <w:r>
-        <w:rPr>
-          <w:rFonts w:ascii="Arial" w:hAnsi="Arial" w:cs="Arial"/>
-        </w:rPr>
-        <w:t xml:space="preserve"> </w:t>
-      </w:r>
-      <w:r>
-        <w:rPr>
-          <w:rFonts w:ascii="Arial" w:hAnsi="Arial" w:cs="Arial"/>
-        </w:rPr>
-        <w:t xml:space="preserve"> </w:t>
+        <w:t xml:space="preserve"> data and economic loss. Several methods have been used to ensure secure internet surfing such as </w:t>
+      </w:r>
+      <w:r>
+        <w:rPr>
+          <w:rFonts w:ascii="Arial" w:hAnsi="Arial" w:cs="Arial"/>
+        </w:rPr>
+        <w:t xml:space="preserve">the </w:t>
+      </w:r>
+      <w:r>
+        <w:rPr>
+          <w:rFonts w:ascii="Arial" w:hAnsi="Arial" w:cs="Arial"/>
+        </w:rPr>
+        <w:t xml:space="preserve">blacklisting feature extraction and machine learning techniques. The </w:t>
+      </w:r>
+      <w:r>
+        <w:rPr>
+          <w:rFonts w:ascii="Arial" w:hAnsi="Arial" w:cs="Arial"/>
+        </w:rPr>
+        <w:t>problem with using these techniques independently from each other is that they may fail to detect newly created or changing URLs. The proposed method in this research is to develop an algorithm based on combining feature engineering with Deep Learning (DL) techniques to detect malicious URLs.</w:t>
+      </w:r>
+      <w:r>
+        <w:rPr>
+          <w:rFonts w:ascii="Arial" w:hAnsi="Arial" w:cs="Arial"/>
+        </w:rPr>
+        <w:t xml:space="preserve"> This method reduces the number of false positives and improves its accuracy, thereby boosting the algorithms overall performance.</w:t>
       </w:r>
     </w:p>
     <w:p>
@@ -236,40 +242,56 @@
         <w:spacing w:line="360" w:lineRule="auto"/>
         <w:rPr>
           <w:rFonts w:ascii="Arial" w:hAnsi="Arial" w:cs="Arial"/>
-          <w:color w:val="FF0000"/>
-        </w:rPr>
-      </w:pPr>
-      <w:r>
-        <w:rPr>
-          <w:rFonts w:ascii="Arial" w:hAnsi="Arial" w:cs="Arial"/>
-          <w:color w:val="FF0000"/>
-        </w:rPr>
-        <w:t>Is / Are the research question(s) or statement(s) well formulated? It the scope of the question realistic, that is, is/are the question(s) answerable in a reasonable time?</w:t>
-      </w:r>
-      <w:r>
-        <w:rPr>
-          <w:rFonts w:ascii="Arial" w:hAnsi="Arial" w:cs="Arial"/>
-          <w:color w:val="FF0000"/>
-        </w:rPr>
-        <w:br/>
-        <w:t>Is the proposed research relevant?</w:t>
-      </w:r>
-      <w:r>
-        <w:rPr>
-          <w:rFonts w:ascii="Arial" w:hAnsi="Arial" w:cs="Arial"/>
-          <w:color w:val="FF0000"/>
-        </w:rPr>
-        <w:br/>
-        <w:t>Is the proposed research genuinely novel?</w:t>
-      </w:r>
-    </w:p>
-    <w:p>
-      <w:pPr>
-        <w:spacing w:line="360" w:lineRule="auto"/>
-        <w:rPr>
-          <w:rFonts w:ascii="Arial" w:hAnsi="Arial" w:cs="Arial"/>
-        </w:rPr>
-      </w:pPr>
+        </w:rPr>
+      </w:pPr>
+      <w:r>
+        <w:rPr>
+          <w:rFonts w:ascii="Arial" w:hAnsi="Arial" w:cs="Arial"/>
+        </w:rPr>
+        <w:t>The research question is well formulated</w:t>
+      </w:r>
+      <w:r>
+        <w:rPr>
+          <w:rFonts w:ascii="Arial" w:hAnsi="Arial" w:cs="Arial"/>
+        </w:rPr>
+        <w:t xml:space="preserve">, </w:t>
+      </w:r>
+      <w:r>
+        <w:rPr>
+          <w:rFonts w:ascii="Arial" w:hAnsi="Arial" w:cs="Arial"/>
+        </w:rPr>
+        <w:t>realistic</w:t>
+      </w:r>
+      <w:r>
+        <w:rPr>
+          <w:rFonts w:ascii="Arial" w:hAnsi="Arial" w:cs="Arial"/>
+        </w:rPr>
+        <w:t xml:space="preserve"> and can be executed within a given timeframe</w:t>
+      </w:r>
+      <w:r>
+        <w:rPr>
+          <w:rFonts w:ascii="Arial" w:hAnsi="Arial" w:cs="Arial"/>
+        </w:rPr>
+        <w:t>.</w:t>
+      </w:r>
+      <w:r>
+        <w:rPr>
+          <w:rFonts w:ascii="Arial" w:hAnsi="Arial" w:cs="Arial"/>
+        </w:rPr>
+        <w:t xml:space="preserve"> The proposed research is not genuinely </w:t>
+      </w:r>
+      <w:r>
+        <w:rPr>
+          <w:rFonts w:ascii="Arial" w:hAnsi="Arial" w:cs="Arial"/>
+        </w:rPr>
+        <w:t>novel;</w:t>
+      </w:r>
+      <w:r>
+        <w:rPr>
+          <w:rFonts w:ascii="Arial" w:hAnsi="Arial" w:cs="Arial"/>
+        </w:rPr>
+        <w:t xml:space="preserve"> however, it is still relevant as it is currently used by various cybersecurity companies to develop antivirus software. </w:t>
+      </w:r>
     </w:p>
     <w:p>
       <w:pPr>
@@ -332,7 +354,6 @@
           <w:b/>
           <w:bCs/>
         </w:rPr>
-        <w:lastRenderedPageBreak/>
         <w:t>Overall Quality</w:t>
       </w:r>
     </w:p>
@@ -367,7 +388,17 @@
           <w:iCs/>
           <w:color w:val="FF0000"/>
         </w:rPr>
-        <w:t>answer only, if you know the research area</w:t>
+        <w:t xml:space="preserve">answer only, if you know </w:t>
+      </w:r>
+      <w:r>
+        <w:rPr>
+          <w:rFonts w:ascii="Arial" w:hAnsi="Arial" w:cs="Arial"/>
+          <w:i/>
+          <w:iCs/>
+          <w:color w:val="FF0000"/>
+        </w:rPr>
+        <w:lastRenderedPageBreak/>
+        <w:t>the research area</w:t>
       </w:r>
       <w:r>
         <w:rPr>
@@ -416,6 +447,155 @@
         <w:br/>
         <w:t>Whenever applicable, use page, section, and paragraph numbers or header names to cross-reference concrete parts of the report.</w:t>
       </w:r>
+    </w:p>
+    <w:p>
+      <w:pPr>
+        <w:spacing w:line="360" w:lineRule="auto"/>
+        <w:rPr>
+          <w:rFonts w:ascii="Arial" w:hAnsi="Arial" w:cs="Arial"/>
+          <w:i/>
+          <w:iCs/>
+        </w:rPr>
+      </w:pPr>
+      <w:r>
+        <w:rPr>
+          <w:rFonts w:ascii="Arial" w:hAnsi="Arial" w:cs="Arial"/>
+        </w:rPr>
+        <w:t xml:space="preserve">In the Abstract section, the phrase "research focuses on" is used in lines 6 and 11. That is, the purpose of the research is introduced twice. Both sentences could be combined into one. For example, </w:t>
+      </w:r>
+      <w:r>
+        <w:rPr>
+          <w:rFonts w:ascii="Arial" w:hAnsi="Arial" w:cs="Arial"/>
+          <w:i/>
+          <w:iCs/>
+        </w:rPr>
+        <w:t>'This research focuses on developing a robust and scalable algorithm by combining feature engineering and Deep Learning techniques for detecting malicious URLs'.</w:t>
+      </w:r>
+    </w:p>
+    <w:p>
+      <w:pPr>
+        <w:autoSpaceDE w:val="0"/>
+        <w:autoSpaceDN w:val="0"/>
+        <w:adjustRightInd w:val="0"/>
+        <w:spacing w:after="0" w:line="360" w:lineRule="auto"/>
+        <w:rPr>
+          <w:rFonts w:ascii="Arial" w:hAnsi="Arial" w:cs="Arial"/>
+          <w:color w:val="000000"/>
+        </w:rPr>
+      </w:pPr>
+      <w:r>
+        <w:rPr>
+          <w:rFonts w:ascii="Arial" w:hAnsi="Arial" w:cs="Arial"/>
+          <w:color w:val="000000"/>
+        </w:rPr>
+        <w:t>In the Introduction</w:t>
+      </w:r>
+      <w:r>
+        <w:rPr>
+          <w:rFonts w:ascii="Arial" w:hAnsi="Arial" w:cs="Arial"/>
+          <w:color w:val="000000"/>
+        </w:rPr>
+        <w:t>,</w:t>
+      </w:r>
+      <w:r>
+        <w:rPr>
+          <w:rFonts w:ascii="Arial" w:hAnsi="Arial" w:cs="Arial"/>
+          <w:color w:val="000000"/>
+        </w:rPr>
+        <w:t xml:space="preserve"> it is better to use an in-text citation to reference a paper rather than using the title of the paper.</w:t>
+      </w:r>
+      <w:r>
+        <w:rPr>
+          <w:rFonts w:ascii="Arial" w:hAnsi="Arial" w:cs="Arial"/>
+          <w:color w:val="000000"/>
+        </w:rPr>
+        <w:t xml:space="preserve"> Lines 9-11 could be rewritten this way, </w:t>
+      </w:r>
+      <w:r>
+        <w:rPr>
+          <w:rFonts w:ascii="Arial" w:hAnsi="Arial" w:cs="Arial"/>
+          <w:i/>
+          <w:iCs/>
+          <w:color w:val="000000"/>
+        </w:rPr>
+        <w:t>Vazhayil et al (2018) suggest using Machine Learning or Deep Learning techniques to overcome the limitations of the conventional blacklisting techniques.</w:t>
+      </w:r>
+    </w:p>
+    <w:p>
+      <w:pPr>
+        <w:autoSpaceDE w:val="0"/>
+        <w:autoSpaceDN w:val="0"/>
+        <w:adjustRightInd w:val="0"/>
+        <w:spacing w:after="0" w:line="360" w:lineRule="auto"/>
+        <w:rPr>
+          <w:rFonts w:ascii="Arial" w:hAnsi="Arial" w:cs="Arial"/>
+          <w:i/>
+          <w:iCs/>
+          <w:color w:val="000000"/>
+        </w:rPr>
+      </w:pPr>
+      <w:r>
+        <w:rPr>
+          <w:rFonts w:ascii="Arial" w:hAnsi="Arial" w:cs="Arial"/>
+          <w:color w:val="000000"/>
+        </w:rPr>
+        <w:t>Also</w:t>
+      </w:r>
+      <w:r>
+        <w:rPr>
+          <w:rFonts w:ascii="Arial" w:hAnsi="Arial" w:cs="Arial"/>
+          <w:color w:val="000000"/>
+        </w:rPr>
+        <w:t xml:space="preserve">, the in-text citation should </w:t>
+      </w:r>
+      <w:r>
+        <w:rPr>
+          <w:rFonts w:ascii="Arial" w:hAnsi="Arial" w:cs="Arial"/>
+          <w:color w:val="000000"/>
+        </w:rPr>
+        <w:t>always be placed</w:t>
+      </w:r>
+      <w:r>
+        <w:rPr>
+          <w:rFonts w:ascii="Arial" w:hAnsi="Arial" w:cs="Arial"/>
+          <w:color w:val="000000"/>
+        </w:rPr>
+        <w:t xml:space="preserve"> before the full stop rather than after. For example, this sentence </w:t>
+      </w:r>
+      <w:r>
+        <w:rPr>
+          <w:rFonts w:ascii="Arial" w:hAnsi="Arial" w:cs="Arial"/>
+          <w:color w:val="000000"/>
+        </w:rPr>
+        <w:t xml:space="preserve">in lines 11 – 13 </w:t>
+      </w:r>
+      <w:r>
+        <w:rPr>
+          <w:rFonts w:ascii="Arial" w:hAnsi="Arial" w:cs="Arial"/>
+          <w:color w:val="000000"/>
+        </w:rPr>
+        <w:t>could be rewritten this way</w:t>
+      </w:r>
+      <w:r>
+        <w:rPr>
+          <w:rFonts w:ascii="Arial" w:hAnsi="Arial" w:cs="Arial"/>
+          <w:i/>
+          <w:iCs/>
+          <w:color w:val="000000"/>
+        </w:rPr>
+        <w:t xml:space="preserve"> Moreover, the author describes the potential demerits of the machine learning algorithm and suggests the use of a Deep Learning technique for better URL detection (Vazhayil, et al., 2018).</w:t>
+      </w:r>
+    </w:p>
+    <w:p>
+      <w:pPr>
+        <w:autoSpaceDE w:val="0"/>
+        <w:autoSpaceDN w:val="0"/>
+        <w:adjustRightInd w:val="0"/>
+        <w:spacing w:after="0" w:line="360" w:lineRule="auto"/>
+        <w:rPr>
+          <w:rFonts w:ascii="Arial" w:hAnsi="Arial" w:cs="Arial"/>
+        </w:rPr>
+      </w:pPr>
     </w:p>
     <w:p>
       <w:pPr>
@@ -974,7 +1154,6 @@
   <w:style w:type="character" w:default="1" w:styleId="DefaultParagraphFont">
     <w:name w:val="Default Paragraph Font"/>
     <w:uiPriority w:val="1"/>
-    <w:semiHidden/>
     <w:unhideWhenUsed/>
   </w:style>
   <w:style w:type="table" w:default="1" w:styleId="TableNormal">

</xml_diff>